<commit_message>
File upload, download working fine
</commit_message>
<xml_diff>
--- a/NetworksOffline1/Resource/question.docx
+++ b/NetworksOffline1/Resource/question.docx
@@ -4,29 +4,12 @@
   <w:body>
     <w:p>
       <w:r>
-        <w:t>S</w:t>
-      </w:r>
-      <w:r>
-        <w:t>dfasdfsdfsdf</w:t>
-      </w:r>
-      <w:r>
-        <w:t>dsfgsdgfdjgiafkljdfkljas;idei;asdjfk;ljasd;kjads</w:t>
+        <w:t>What is 3+3?</w:t>
       </w:r>
     </w:p>
     <w:p>
       <w:r>
-        <w:t>F</w:t>
-      </w:r>
-    </w:p>
-    <w:p>
-      <w:r>
-        <w:t>Asdf</w:t>
-      </w:r>
-    </w:p>
-    <w:p/>
-    <w:p>
-      <w:r>
-        <w:t>Asdflkjsda;kfljasdfkl</w:t>
+        <w:t>Ans:</w:t>
       </w:r>
       <w:bookmarkStart w:id="0" w:name="_GoBack"/>
       <w:bookmarkEnd w:id="0"/>

</xml_diff>